<commit_message>
Many Task Management Additions/Changes
Added the EventManager class, started a sample autonomous opmode, added
a few other event-management related classes.  Mostly finished the
EventManager class definition.
</commit_message>
<xml_diff>
--- a/doc/Team4324/Class Definitions/autonomous/EventManager.docx
+++ b/doc/Team4324/Class Definitions/autonomous/EventManager.docx
@@ -27,7 +27,61 @@
           <w:sz w:val="24"/>
           <w:szCs w:val="24"/>
         </w:rPr>
-        <w:t>The event manager is the common class used by all autonomous opmodes to control the other parts of the program.  The event manager instantiates (creates an instance of) each EPS (Navigation and Actions), and starts each running in its own thread.  This class uses list(s) of events from a configuration file or object specified by the opmode that creates it.  Each configuration can contain a different combination and order of Navigation and Actions events, allowing for multiple different autonomous opmodes to be created fairly easily.</w:t>
+        <w:t xml:space="preserve">The event manager is the common class used by all autonomous </w:t>
+      </w:r>
+      <w:proofErr w:type="spellStart"/>
+      <w:r>
+        <w:rPr>
+          <w:rFonts w:ascii="Times New Roman" w:eastAsia="Times New Roman" w:hAnsi="Times New Roman" w:cs="Times New Roman"/>
+          <w:sz w:val="24"/>
+          <w:szCs w:val="24"/>
+        </w:rPr>
+        <w:t>opmodes</w:t>
+      </w:r>
+      <w:proofErr w:type="spellEnd"/>
+      <w:r>
+        <w:rPr>
+          <w:rFonts w:ascii="Times New Roman" w:eastAsia="Times New Roman" w:hAnsi="Times New Roman" w:cs="Times New Roman"/>
+          <w:sz w:val="24"/>
+          <w:szCs w:val="24"/>
+        </w:rPr>
+        <w:t xml:space="preserve"> to control the other parts of the program.  The event manager instantiates (creates an instance of) each EPS (Navigation and Actions), and starts each running in its own thread.  This class uses list(s) of events from a configuration file or object specified by the </w:t>
+      </w:r>
+      <w:proofErr w:type="spellStart"/>
+      <w:r>
+        <w:rPr>
+          <w:rFonts w:ascii="Times New Roman" w:eastAsia="Times New Roman" w:hAnsi="Times New Roman" w:cs="Times New Roman"/>
+          <w:sz w:val="24"/>
+          <w:szCs w:val="24"/>
+        </w:rPr>
+        <w:t>opmode</w:t>
+      </w:r>
+      <w:proofErr w:type="spellEnd"/>
+      <w:r>
+        <w:rPr>
+          <w:rFonts w:ascii="Times New Roman" w:eastAsia="Times New Roman" w:hAnsi="Times New Roman" w:cs="Times New Roman"/>
+          <w:sz w:val="24"/>
+          <w:szCs w:val="24"/>
+        </w:rPr>
+        <w:t xml:space="preserve"> that creates it.  Each configuration can contain a different combination and order of Navigation and Actions events, allowing for multiple different autonomous </w:t>
+      </w:r>
+      <w:proofErr w:type="spellStart"/>
+      <w:r>
+        <w:rPr>
+          <w:rFonts w:ascii="Times New Roman" w:eastAsia="Times New Roman" w:hAnsi="Times New Roman" w:cs="Times New Roman"/>
+          <w:sz w:val="24"/>
+          <w:szCs w:val="24"/>
+        </w:rPr>
+        <w:t>opmodes</w:t>
+      </w:r>
+      <w:proofErr w:type="spellEnd"/>
+      <w:r>
+        <w:rPr>
+          <w:rFonts w:ascii="Times New Roman" w:eastAsia="Times New Roman" w:hAnsi="Times New Roman" w:cs="Times New Roman"/>
+          <w:sz w:val="24"/>
+          <w:szCs w:val="24"/>
+        </w:rPr>
+        <w:t xml:space="preserve"> to be created fairly easily.</w:t>
       </w:r>
     </w:p>
     <w:p>
@@ -369,7 +423,51 @@
           <w:sz w:val="24"/>
           <w:szCs w:val="24"/>
         </w:rPr>
-        <w:t>The HLQ (“High Level Queue”), which holds all events (the HLQ is generated by ….autonomous.HLQGenerator)</w:t>
+        <w:t xml:space="preserve">The HLQ (“High Level Queue”), </w:t>
+      </w:r>
+      <w:r>
+        <w:rPr>
+          <w:rFonts w:ascii="Times New Roman" w:eastAsia="Times New Roman" w:hAnsi="Times New Roman" w:cs="Times New Roman"/>
+          <w:sz w:val="24"/>
+          <w:szCs w:val="24"/>
+        </w:rPr>
+        <w:t xml:space="preserve">which is generated by </w:t>
+      </w:r>
+      <w:proofErr w:type="spellStart"/>
+      <w:r>
+        <w:rPr>
+          <w:rFonts w:ascii="Times New Roman" w:eastAsia="Times New Roman" w:hAnsi="Times New Roman" w:cs="Times New Roman"/>
+          <w:sz w:val="24"/>
+          <w:szCs w:val="24"/>
+        </w:rPr>
+        <w:t>HLQGenerator.makeHLQ</w:t>
+      </w:r>
+      <w:proofErr w:type="spellEnd"/>
+      <w:r>
+        <w:rPr>
+          <w:rFonts w:ascii="Times New Roman" w:eastAsia="Times New Roman" w:hAnsi="Times New Roman" w:cs="Times New Roman"/>
+          <w:sz w:val="24"/>
+          <w:szCs w:val="24"/>
+        </w:rPr>
+        <w:t>(</w:t>
+      </w:r>
+      <w:proofErr w:type="spellStart"/>
+      <w:r>
+        <w:rPr>
+          <w:rFonts w:ascii="Times New Roman" w:eastAsia="Times New Roman" w:hAnsi="Times New Roman" w:cs="Times New Roman"/>
+          <w:sz w:val="24"/>
+          <w:szCs w:val="24"/>
+        </w:rPr>
+        <w:t>configFile</w:t>
+      </w:r>
+      <w:proofErr w:type="spellEnd"/>
+      <w:r>
+        <w:rPr>
+          <w:rFonts w:ascii="Times New Roman" w:eastAsia="Times New Roman" w:hAnsi="Times New Roman" w:cs="Times New Roman"/>
+          <w:sz w:val="24"/>
+          <w:szCs w:val="24"/>
+        </w:rPr>
+        <w:t>)</w:t>
       </w:r>
     </w:p>
     <w:p>
@@ -419,8 +517,18 @@
           <w:sz w:val="24"/>
           <w:szCs w:val="24"/>
         </w:rPr>
-        <w:t>String configName</w:t>
-      </w:r>
+        <w:t xml:space="preserve">String </w:t>
+      </w:r>
+      <w:proofErr w:type="spellStart"/>
+      <w:r>
+        <w:rPr>
+          <w:rFonts w:ascii="Times New Roman" w:eastAsia="Times New Roman" w:hAnsi="Times New Roman" w:cs="Times New Roman"/>
+          <w:sz w:val="24"/>
+          <w:szCs w:val="24"/>
+        </w:rPr>
+        <w:t>configName</w:t>
+      </w:r>
+      <w:proofErr w:type="spellEnd"/>
     </w:p>
     <w:p>
       <w:pPr>
@@ -452,24 +560,60 @@
           <w:sz w:val="24"/>
           <w:szCs w:val="24"/>
         </w:rPr>
-        <w:t>, relative to the root config folder</w:t>
-      </w:r>
+        <w:t xml:space="preserve">, relative to the root </w:t>
+      </w:r>
+      <w:proofErr w:type="spellStart"/>
+      <w:r>
+        <w:rPr>
+          <w:rFonts w:ascii="Times New Roman" w:eastAsia="Times New Roman" w:hAnsi="Times New Roman" w:cs="Times New Roman"/>
+          <w:sz w:val="24"/>
+          <w:szCs w:val="24"/>
+        </w:rPr>
+        <w:t>config</w:t>
+      </w:r>
+      <w:proofErr w:type="spellEnd"/>
+      <w:r>
+        <w:rPr>
+          <w:rFonts w:ascii="Times New Roman" w:eastAsia="Times New Roman" w:hAnsi="Times New Roman" w:cs="Times New Roman"/>
+          <w:sz w:val="24"/>
+          <w:szCs w:val="24"/>
+        </w:rPr>
+        <w:t xml:space="preserve"> folder</w:t>
+      </w:r>
+      <w:r>
+        <w:rPr>
+          <w:rFonts w:ascii="Times New Roman" w:eastAsia="Times New Roman" w:hAnsi="Times New Roman" w:cs="Times New Roman"/>
+          <w:sz w:val="24"/>
+          <w:szCs w:val="24"/>
+        </w:rPr>
+        <w:t xml:space="preserve">) to the </w:t>
+      </w:r>
+      <w:proofErr w:type="spellStart"/>
+      <w:r>
+        <w:rPr>
+          <w:rFonts w:ascii="Times New Roman" w:eastAsia="Times New Roman" w:hAnsi="Times New Roman" w:cs="Times New Roman"/>
+          <w:sz w:val="24"/>
+          <w:szCs w:val="24"/>
+        </w:rPr>
+        <w:t>HLQGenerator</w:t>
+      </w:r>
+      <w:proofErr w:type="spellEnd"/>
+      <w:r>
+        <w:rPr>
+          <w:rFonts w:ascii="Times New Roman" w:eastAsia="Times New Roman" w:hAnsi="Times New Roman" w:cs="Times New Roman"/>
+          <w:sz w:val="24"/>
+          <w:szCs w:val="24"/>
+        </w:rPr>
+        <w:t xml:space="preserve"> (which returns the HLQ object)</w:t>
+      </w:r>
+    </w:p>
+    <w:p>
+      <w:pPr>
+        <w:widowControl w:val="0"/>
+        <w:spacing w:line="240" w:lineRule="auto"/>
+      </w:pPr>
       <w:bookmarkStart w:id="0" w:name="_GoBack"/>
       <w:bookmarkEnd w:id="0"/>
-      <w:r>
-        <w:rPr>
-          <w:rFonts w:ascii="Times New Roman" w:eastAsia="Times New Roman" w:hAnsi="Times New Roman" w:cs="Times New Roman"/>
-          <w:sz w:val="24"/>
-          <w:szCs w:val="24"/>
-        </w:rPr>
-        <w:t>) to the HLQGenerator (which returns the HLQ object)</w:t>
-      </w:r>
-    </w:p>
-    <w:p>
-      <w:pPr>
-        <w:widowControl w:val="0"/>
-        <w:spacing w:line="240" w:lineRule="auto"/>
-      </w:pPr>
     </w:p>
     <w:p>
       <w:pPr>
@@ -508,7 +652,23 @@
           <w:sz w:val="24"/>
           <w:szCs w:val="24"/>
         </w:rPr>
-        <w:t>public &lt;other tags&gt; &lt;return type&gt; &lt;method name&gt;(&lt;#&gt; arguments)</w:t>
+        <w:t xml:space="preserve">public </w:t>
+      </w:r>
+      <w:r>
+        <w:rPr>
+          <w:rFonts w:ascii="Times New Roman" w:eastAsia="Times New Roman" w:hAnsi="Times New Roman" w:cs="Times New Roman"/>
+          <w:sz w:val="24"/>
+          <w:szCs w:val="24"/>
+        </w:rPr>
+        <w:t>void start(0</w:t>
+      </w:r>
+      <w:r>
+        <w:rPr>
+          <w:rFonts w:ascii="Times New Roman" w:eastAsia="Times New Roman" w:hAnsi="Times New Roman" w:cs="Times New Roman"/>
+          <w:sz w:val="24"/>
+          <w:szCs w:val="24"/>
+        </w:rPr>
+        <w:t xml:space="preserve"> arguments)</w:t>
       </w:r>
     </w:p>
     <w:p>
@@ -533,7 +693,15 @@
           <w:sz w:val="24"/>
           <w:szCs w:val="24"/>
         </w:rPr>
-        <w:t>Purpose: &lt;1-4 sentences&gt; Lorem ipsum dolor sit amet, consectetur adipiscing elit. Pellentesque in turpis posuere, pretium velit in, tempor turpis.</w:t>
+        <w:t xml:space="preserve">Purpose: </w:t>
+      </w:r>
+      <w:r>
+        <w:rPr>
+          <w:rFonts w:ascii="Times New Roman" w:eastAsia="Times New Roman" w:hAnsi="Times New Roman" w:cs="Times New Roman"/>
+          <w:sz w:val="24"/>
+          <w:szCs w:val="24"/>
+        </w:rPr>
+        <w:t>Starts the navigation and action systems (calls their start() methods)</w:t>
       </w:r>
     </w:p>
     <w:p>
@@ -558,7 +726,47 @@
           <w:sz w:val="24"/>
           <w:szCs w:val="24"/>
         </w:rPr>
-        <w:t>Priority: &lt;Same options as the class priority&gt; (&lt;reason&gt;)</w:t>
+        <w:t xml:space="preserve">Priority: </w:t>
+      </w:r>
+      <w:r>
+        <w:rPr>
+          <w:rFonts w:ascii="Times New Roman" w:eastAsia="Times New Roman" w:hAnsi="Times New Roman" w:cs="Times New Roman"/>
+          <w:sz w:val="24"/>
+          <w:szCs w:val="24"/>
+        </w:rPr>
+        <w:t>Medium</w:t>
+      </w:r>
+      <w:r>
+        <w:rPr>
+          <w:rFonts w:ascii="Times New Roman" w:eastAsia="Times New Roman" w:hAnsi="Times New Roman" w:cs="Times New Roman"/>
+          <w:sz w:val="24"/>
+          <w:szCs w:val="24"/>
+        </w:rPr>
+        <w:t xml:space="preserve"> </w:t>
+      </w:r>
+      <w:r>
+        <w:rPr>
+          <w:rFonts w:ascii="Times New Roman" w:eastAsia="Times New Roman" w:hAnsi="Times New Roman" w:cs="Times New Roman"/>
+          <w:sz w:val="24"/>
+          <w:szCs w:val="24"/>
+        </w:rPr>
+        <w:t>(needs to start the other systems</w:t>
+      </w:r>
+      <w:r>
+        <w:rPr>
+          <w:rFonts w:ascii="Times New Roman" w:eastAsia="Times New Roman" w:hAnsi="Times New Roman" w:cs="Times New Roman"/>
+          <w:sz w:val="24"/>
+          <w:szCs w:val="24"/>
+        </w:rPr>
+        <w:t xml:space="preserve"> like navigation</w:t>
+      </w:r>
+      <w:r>
+        <w:rPr>
+          <w:rFonts w:ascii="Times New Roman" w:eastAsia="Times New Roman" w:hAnsi="Times New Roman" w:cs="Times New Roman"/>
+          <w:sz w:val="24"/>
+          <w:szCs w:val="24"/>
+        </w:rPr>
+        <w:t>)</w:t>
       </w:r>
     </w:p>
     <w:p>
@@ -608,32 +816,7 @@
           <w:sz w:val="24"/>
           <w:szCs w:val="24"/>
         </w:rPr>
-        <w:t>&lt;type&gt; &lt;arg1&gt;</w:t>
-      </w:r>
-    </w:p>
-    <w:p>
-      <w:pPr>
-        <w:widowControl w:val="0"/>
-        <w:numPr>
-          <w:ilvl w:val="3"/>
-          <w:numId w:val="3"/>
-        </w:numPr>
-        <w:spacing w:line="240" w:lineRule="auto"/>
-        <w:ind w:hanging="360"/>
-        <w:contextualSpacing/>
-        <w:rPr>
-          <w:rFonts w:ascii="Times New Roman" w:eastAsia="Times New Roman" w:hAnsi="Times New Roman" w:cs="Times New Roman"/>
-          <w:sz w:val="24"/>
-          <w:szCs w:val="24"/>
-        </w:rPr>
-      </w:pPr>
-      <w:r>
-        <w:rPr>
-          <w:rFonts w:ascii="Times New Roman" w:eastAsia="Times New Roman" w:hAnsi="Times New Roman" w:cs="Times New Roman"/>
-          <w:sz w:val="24"/>
-          <w:szCs w:val="24"/>
-        </w:rPr>
-        <w:t>What to put there (see also: &lt;something else in this file&gt;)</w:t>
+        <w:t>N/A</w:t>
       </w:r>
     </w:p>
     <w:p>
@@ -658,7 +841,248 @@
           <w:sz w:val="24"/>
           <w:szCs w:val="24"/>
         </w:rPr>
-        <w:t>Returns: (&lt;type&gt;) &lt;what data is returned&gt;</w:t>
+        <w:t xml:space="preserve">Returns: </w:t>
+      </w:r>
+      <w:r>
+        <w:rPr>
+          <w:rFonts w:ascii="Times New Roman" w:eastAsia="Times New Roman" w:hAnsi="Times New Roman" w:cs="Times New Roman"/>
+          <w:sz w:val="24"/>
+          <w:szCs w:val="24"/>
+        </w:rPr>
+        <w:t>N/A</w:t>
+      </w:r>
+    </w:p>
+    <w:p>
+      <w:pPr>
+        <w:widowControl w:val="0"/>
+        <w:numPr>
+          <w:ilvl w:val="0"/>
+          <w:numId w:val="3"/>
+        </w:numPr>
+        <w:spacing w:line="240" w:lineRule="auto"/>
+        <w:ind w:hanging="360"/>
+        <w:contextualSpacing/>
+        <w:rPr>
+          <w:rFonts w:ascii="Times New Roman" w:eastAsia="Times New Roman" w:hAnsi="Times New Roman" w:cs="Times New Roman"/>
+          <w:sz w:val="24"/>
+          <w:szCs w:val="24"/>
+        </w:rPr>
+      </w:pPr>
+      <w:r>
+        <w:rPr>
+          <w:rFonts w:ascii="Times New Roman" w:eastAsia="Times New Roman" w:hAnsi="Times New Roman" w:cs="Times New Roman"/>
+          <w:sz w:val="24"/>
+          <w:szCs w:val="24"/>
+        </w:rPr>
+        <w:t xml:space="preserve">public </w:t>
+      </w:r>
+      <w:r>
+        <w:rPr>
+          <w:rFonts w:ascii="Times New Roman" w:eastAsia="Times New Roman" w:hAnsi="Times New Roman" w:cs="Times New Roman"/>
+          <w:sz w:val="24"/>
+          <w:szCs w:val="24"/>
+        </w:rPr>
+        <w:t>loop(0</w:t>
+      </w:r>
+      <w:r>
+        <w:rPr>
+          <w:rFonts w:ascii="Times New Roman" w:eastAsia="Times New Roman" w:hAnsi="Times New Roman" w:cs="Times New Roman"/>
+          <w:sz w:val="24"/>
+          <w:szCs w:val="24"/>
+        </w:rPr>
+        <w:t xml:space="preserve"> argument</w:t>
+      </w:r>
+      <w:r>
+        <w:rPr>
+          <w:rFonts w:ascii="Times New Roman" w:eastAsia="Times New Roman" w:hAnsi="Times New Roman" w:cs="Times New Roman"/>
+          <w:sz w:val="24"/>
+          <w:szCs w:val="24"/>
+        </w:rPr>
+        <w:t>s</w:t>
+      </w:r>
+      <w:r>
+        <w:rPr>
+          <w:rFonts w:ascii="Times New Roman" w:eastAsia="Times New Roman" w:hAnsi="Times New Roman" w:cs="Times New Roman"/>
+          <w:sz w:val="24"/>
+          <w:szCs w:val="24"/>
+        </w:rPr>
+        <w:t>)</w:t>
+      </w:r>
+    </w:p>
+    <w:p>
+      <w:pPr>
+        <w:widowControl w:val="0"/>
+        <w:numPr>
+          <w:ilvl w:val="1"/>
+          <w:numId w:val="3"/>
+        </w:numPr>
+        <w:spacing w:line="240" w:lineRule="auto"/>
+        <w:ind w:hanging="360"/>
+        <w:contextualSpacing/>
+        <w:rPr>
+          <w:rFonts w:ascii="Times New Roman" w:eastAsia="Times New Roman" w:hAnsi="Times New Roman" w:cs="Times New Roman"/>
+          <w:sz w:val="24"/>
+          <w:szCs w:val="24"/>
+        </w:rPr>
+      </w:pPr>
+      <w:r>
+        <w:rPr>
+          <w:rFonts w:ascii="Times New Roman" w:eastAsia="Times New Roman" w:hAnsi="Times New Roman" w:cs="Times New Roman"/>
+          <w:sz w:val="24"/>
+          <w:szCs w:val="24"/>
+        </w:rPr>
+        <w:t xml:space="preserve">Purpose: </w:t>
+      </w:r>
+      <w:r>
+        <w:rPr>
+          <w:rFonts w:ascii="Times New Roman" w:eastAsia="Times New Roman" w:hAnsi="Times New Roman" w:cs="Times New Roman"/>
+          <w:sz w:val="24"/>
+          <w:szCs w:val="24"/>
+        </w:rPr>
+        <w:t xml:space="preserve">Complete one cycle of events for autonomous, should call run() for navigation and actions systems when they have not already called </w:t>
+      </w:r>
+      <w:proofErr w:type="spellStart"/>
+      <w:r>
+        <w:rPr>
+          <w:rFonts w:ascii="Times New Roman" w:eastAsia="Times New Roman" w:hAnsi="Times New Roman" w:cs="Times New Roman"/>
+          <w:sz w:val="24"/>
+          <w:szCs w:val="24"/>
+        </w:rPr>
+        <w:t>navigationDone</w:t>
+      </w:r>
+      <w:proofErr w:type="spellEnd"/>
+      <w:r>
+        <w:rPr>
+          <w:rFonts w:ascii="Times New Roman" w:eastAsia="Times New Roman" w:hAnsi="Times New Roman" w:cs="Times New Roman"/>
+          <w:sz w:val="24"/>
+          <w:szCs w:val="24"/>
+        </w:rPr>
+        <w:t>() o</w:t>
+      </w:r>
+      <w:r>
+        <w:rPr>
+          <w:rFonts w:ascii="Times New Roman" w:eastAsia="Times New Roman" w:hAnsi="Times New Roman" w:cs="Times New Roman"/>
+          <w:sz w:val="24"/>
+          <w:szCs w:val="24"/>
+        </w:rPr>
+        <w:t xml:space="preserve">r </w:t>
+      </w:r>
+      <w:proofErr w:type="spellStart"/>
+      <w:r>
+        <w:rPr>
+          <w:rFonts w:ascii="Times New Roman" w:eastAsia="Times New Roman" w:hAnsi="Times New Roman" w:cs="Times New Roman"/>
+          <w:sz w:val="24"/>
+          <w:szCs w:val="24"/>
+        </w:rPr>
+        <w:t>actionsDone</w:t>
+      </w:r>
+      <w:proofErr w:type="spellEnd"/>
+      <w:r>
+        <w:rPr>
+          <w:rFonts w:ascii="Times New Roman" w:eastAsia="Times New Roman" w:hAnsi="Times New Roman" w:cs="Times New Roman"/>
+          <w:sz w:val="24"/>
+          <w:szCs w:val="24"/>
+        </w:rPr>
+        <w:t>()</w:t>
+      </w:r>
+      <w:r>
+        <w:rPr>
+          <w:rFonts w:ascii="Times New Roman" w:eastAsia="Times New Roman" w:hAnsi="Times New Roman" w:cs="Times New Roman"/>
+          <w:sz w:val="24"/>
+          <w:szCs w:val="24"/>
+        </w:rPr>
+        <w:t xml:space="preserve">, and when both are done queue the next </w:t>
+      </w:r>
+      <w:r>
+        <w:rPr>
+          <w:rFonts w:ascii="Times New Roman" w:eastAsia="Times New Roman" w:hAnsi="Times New Roman" w:cs="Times New Roman"/>
+          <w:sz w:val="24"/>
+          <w:szCs w:val="24"/>
+        </w:rPr>
+        <w:lastRenderedPageBreak/>
+        <w:t>blocks of events</w:t>
+      </w:r>
+    </w:p>
+    <w:p>
+      <w:pPr>
+        <w:widowControl w:val="0"/>
+        <w:numPr>
+          <w:ilvl w:val="1"/>
+          <w:numId w:val="3"/>
+        </w:numPr>
+        <w:spacing w:line="240" w:lineRule="auto"/>
+        <w:ind w:hanging="360"/>
+        <w:contextualSpacing/>
+        <w:rPr>
+          <w:rFonts w:ascii="Times New Roman" w:eastAsia="Times New Roman" w:hAnsi="Times New Roman" w:cs="Times New Roman"/>
+          <w:sz w:val="24"/>
+          <w:szCs w:val="24"/>
+        </w:rPr>
+      </w:pPr>
+      <w:r>
+        <w:rPr>
+          <w:rFonts w:ascii="Times New Roman" w:eastAsia="Times New Roman" w:hAnsi="Times New Roman" w:cs="Times New Roman"/>
+          <w:sz w:val="24"/>
+          <w:szCs w:val="24"/>
+        </w:rPr>
+        <w:t xml:space="preserve">Priority: </w:t>
+      </w:r>
+      <w:r>
+        <w:rPr>
+          <w:rFonts w:ascii="Times New Roman" w:eastAsia="Times New Roman" w:hAnsi="Times New Roman" w:cs="Times New Roman"/>
+          <w:sz w:val="24"/>
+          <w:szCs w:val="24"/>
+        </w:rPr>
+        <w:t>Very High</w:t>
+      </w:r>
+      <w:r>
+        <w:rPr>
+          <w:rFonts w:ascii="Times New Roman" w:eastAsia="Times New Roman" w:hAnsi="Times New Roman" w:cs="Times New Roman"/>
+          <w:sz w:val="24"/>
+          <w:szCs w:val="24"/>
+        </w:rPr>
+        <w:t xml:space="preserve"> (</w:t>
+      </w:r>
+      <w:r>
+        <w:rPr>
+          <w:rFonts w:ascii="Times New Roman" w:eastAsia="Times New Roman" w:hAnsi="Times New Roman" w:cs="Times New Roman"/>
+          <w:sz w:val="24"/>
+          <w:szCs w:val="24"/>
+        </w:rPr>
+        <w:t>autonomous robot is a paper weight until this is implemented</w:t>
+      </w:r>
+      <w:r>
+        <w:rPr>
+          <w:rFonts w:ascii="Times New Roman" w:eastAsia="Times New Roman" w:hAnsi="Times New Roman" w:cs="Times New Roman"/>
+          <w:sz w:val="24"/>
+          <w:szCs w:val="24"/>
+        </w:rPr>
+        <w:t>)</w:t>
+      </w:r>
+    </w:p>
+    <w:p>
+      <w:pPr>
+        <w:widowControl w:val="0"/>
+        <w:numPr>
+          <w:ilvl w:val="1"/>
+          <w:numId w:val="3"/>
+        </w:numPr>
+        <w:spacing w:line="240" w:lineRule="auto"/>
+        <w:ind w:hanging="360"/>
+        <w:contextualSpacing/>
+        <w:rPr>
+          <w:rFonts w:ascii="Times New Roman" w:eastAsia="Times New Roman" w:hAnsi="Times New Roman" w:cs="Times New Roman"/>
+          <w:sz w:val="24"/>
+          <w:szCs w:val="24"/>
+        </w:rPr>
+      </w:pPr>
+      <w:r>
+        <w:rPr>
+          <w:rFonts w:ascii="Times New Roman" w:eastAsia="Times New Roman" w:hAnsi="Times New Roman" w:cs="Times New Roman"/>
+          <w:sz w:val="24"/>
+          <w:szCs w:val="24"/>
+        </w:rPr>
+        <w:t>Arguments:</w:t>
       </w:r>
     </w:p>
     <w:p>
@@ -683,7 +1107,60 @@
           <w:sz w:val="24"/>
           <w:szCs w:val="24"/>
         </w:rPr>
-        <w:t>&lt;Can go onto a separate bullet(s) if it would be cleaner&gt;</w:t>
+        <w:t>N/A</w:t>
+      </w:r>
+    </w:p>
+    <w:p>
+      <w:pPr>
+        <w:widowControl w:val="0"/>
+        <w:numPr>
+          <w:ilvl w:val="1"/>
+          <w:numId w:val="3"/>
+        </w:numPr>
+        <w:spacing w:line="240" w:lineRule="auto"/>
+        <w:ind w:hanging="360"/>
+        <w:contextualSpacing/>
+        <w:rPr>
+          <w:rFonts w:ascii="Times New Roman" w:eastAsia="Times New Roman" w:hAnsi="Times New Roman" w:cs="Times New Roman"/>
+          <w:sz w:val="24"/>
+          <w:szCs w:val="24"/>
+        </w:rPr>
+      </w:pPr>
+      <w:r>
+        <w:rPr>
+          <w:rFonts w:ascii="Times New Roman" w:eastAsia="Times New Roman" w:hAnsi="Times New Roman" w:cs="Times New Roman"/>
+          <w:sz w:val="24"/>
+          <w:szCs w:val="24"/>
+        </w:rPr>
+        <w:t>Returns: N/A</w:t>
+      </w:r>
+    </w:p>
+    <w:p>
+      <w:pPr>
+        <w:widowControl w:val="0"/>
+        <w:spacing w:line="240" w:lineRule="auto"/>
+        <w:ind w:left="1440"/>
+        <w:contextualSpacing/>
+        <w:rPr>
+          <w:rFonts w:ascii="Times New Roman" w:eastAsia="Times New Roman" w:hAnsi="Times New Roman" w:cs="Times New Roman"/>
+          <w:sz w:val="24"/>
+          <w:szCs w:val="24"/>
+        </w:rPr>
+      </w:pPr>
+    </w:p>
+    <w:p>
+      <w:pPr>
+        <w:widowControl w:val="0"/>
+        <w:spacing w:line="240" w:lineRule="auto"/>
+      </w:pPr>
+      <w:r>
+        <w:rPr>
+          <w:rFonts w:ascii="Times New Roman" w:eastAsia="Times New Roman" w:hAnsi="Times New Roman" w:cs="Times New Roman"/>
+          <w:b/>
+          <w:sz w:val="24"/>
+          <w:szCs w:val="24"/>
+        </w:rPr>
+        <w:t>Interface Static Methods (used without an instance of a class):</w:t>
       </w:r>
     </w:p>
     <w:p>
@@ -698,17 +1175,66 @@
         <w:contextualSpacing/>
         <w:rPr>
           <w:rFonts w:ascii="Times New Roman" w:eastAsia="Times New Roman" w:hAnsi="Times New Roman" w:cs="Times New Roman"/>
-          <w:sz w:val="24"/>
-          <w:szCs w:val="24"/>
-        </w:rPr>
-      </w:pPr>
-      <w:r>
-        <w:rPr>
-          <w:rFonts w:ascii="Times New Roman" w:eastAsia="Times New Roman" w:hAnsi="Times New Roman" w:cs="Times New Roman"/>
-          <w:sz w:val="24"/>
-          <w:szCs w:val="24"/>
-        </w:rPr>
-        <w:t>public synchronized void setPower(1 argument)</w:t>
+          <w:color w:val="222222"/>
+          <w:sz w:val="24"/>
+          <w:szCs w:val="24"/>
+        </w:rPr>
+      </w:pPr>
+      <w:r>
+        <w:rPr>
+          <w:rFonts w:ascii="Times New Roman" w:eastAsia="Times New Roman" w:hAnsi="Times New Roman" w:cs="Times New Roman"/>
+          <w:color w:val="222222"/>
+          <w:sz w:val="24"/>
+          <w:szCs w:val="24"/>
+        </w:rPr>
+        <w:t xml:space="preserve">public static void </w:t>
+      </w:r>
+      <w:proofErr w:type="spellStart"/>
+      <w:r>
+        <w:rPr>
+          <w:rFonts w:ascii="Times New Roman" w:eastAsia="Times New Roman" w:hAnsi="Times New Roman" w:cs="Times New Roman"/>
+          <w:color w:val="222222"/>
+          <w:sz w:val="24"/>
+          <w:szCs w:val="24"/>
+        </w:rPr>
+        <w:t>navigationDone</w:t>
+      </w:r>
+      <w:proofErr w:type="spellEnd"/>
+      <w:r>
+        <w:rPr>
+          <w:rFonts w:ascii="Times New Roman" w:eastAsia="Times New Roman" w:hAnsi="Times New Roman" w:cs="Times New Roman"/>
+          <w:color w:val="222222"/>
+          <w:sz w:val="24"/>
+          <w:szCs w:val="24"/>
+        </w:rPr>
+        <w:t>(0</w:t>
+      </w:r>
+      <w:r>
+        <w:rPr>
+          <w:rFonts w:ascii="Times New Roman" w:eastAsia="Times New Roman" w:hAnsi="Times New Roman" w:cs="Times New Roman"/>
+          <w:color w:val="222222"/>
+          <w:sz w:val="24"/>
+          <w:szCs w:val="24"/>
+        </w:rPr>
+        <w:t xml:space="preserve"> argument</w:t>
+      </w:r>
+      <w:r>
+        <w:rPr>
+          <w:rFonts w:ascii="Times New Roman" w:eastAsia="Times New Roman" w:hAnsi="Times New Roman" w:cs="Times New Roman"/>
+          <w:color w:val="222222"/>
+          <w:sz w:val="24"/>
+          <w:szCs w:val="24"/>
+        </w:rPr>
+        <w:t>s</w:t>
+      </w:r>
+      <w:r>
+        <w:rPr>
+          <w:rFonts w:ascii="Times New Roman" w:eastAsia="Times New Roman" w:hAnsi="Times New Roman" w:cs="Times New Roman"/>
+          <w:color w:val="222222"/>
+          <w:sz w:val="24"/>
+          <w:szCs w:val="24"/>
+        </w:rPr>
+        <w:t>)</w:t>
       </w:r>
     </w:p>
     <w:p>
@@ -723,18 +1249,68 @@
         <w:contextualSpacing/>
         <w:rPr>
           <w:rFonts w:ascii="Times New Roman" w:eastAsia="Times New Roman" w:hAnsi="Times New Roman" w:cs="Times New Roman"/>
-          <w:sz w:val="24"/>
-          <w:szCs w:val="24"/>
-        </w:rPr>
-      </w:pPr>
-      <w:r>
-        <w:rPr>
-          <w:rFonts w:ascii="Times New Roman" w:eastAsia="Times New Roman" w:hAnsi="Times New Roman" w:cs="Times New Roman"/>
-          <w:sz w:val="24"/>
-          <w:szCs w:val="24"/>
-        </w:rPr>
-        <w:lastRenderedPageBreak/>
-        <w:t>Purpose: Adjust the motor power, and start or stop it when necessary.</w:t>
+          <w:color w:val="222222"/>
+          <w:sz w:val="24"/>
+          <w:szCs w:val="24"/>
+        </w:rPr>
+      </w:pPr>
+      <w:r>
+        <w:rPr>
+          <w:rFonts w:ascii="Times New Roman" w:eastAsia="Times New Roman" w:hAnsi="Times New Roman" w:cs="Times New Roman"/>
+          <w:color w:val="222222"/>
+          <w:sz w:val="24"/>
+          <w:szCs w:val="24"/>
+        </w:rPr>
+        <w:t xml:space="preserve">Purpose: </w:t>
+      </w:r>
+      <w:r>
+        <w:rPr>
+          <w:rFonts w:ascii="Times New Roman" w:eastAsia="Times New Roman" w:hAnsi="Times New Roman" w:cs="Times New Roman"/>
+          <w:color w:val="222222"/>
+          <w:sz w:val="24"/>
+          <w:szCs w:val="24"/>
+        </w:rPr>
+        <w:t xml:space="preserve">Called by navigation to indicate that it is done with its current block of events and is ready for the next block.  When </w:t>
+      </w:r>
+      <w:proofErr w:type="spellStart"/>
+      <w:r>
+        <w:rPr>
+          <w:rFonts w:ascii="Times New Roman" w:eastAsia="Times New Roman" w:hAnsi="Times New Roman" w:cs="Times New Roman"/>
+          <w:color w:val="222222"/>
+          <w:sz w:val="24"/>
+          <w:szCs w:val="24"/>
+        </w:rPr>
+        <w:t>navigationDone</w:t>
+      </w:r>
+      <w:proofErr w:type="spellEnd"/>
+      <w:r>
+        <w:rPr>
+          <w:rFonts w:ascii="Times New Roman" w:eastAsia="Times New Roman" w:hAnsi="Times New Roman" w:cs="Times New Roman"/>
+          <w:color w:val="222222"/>
+          <w:sz w:val="24"/>
+          <w:szCs w:val="24"/>
+        </w:rPr>
+        <w:t xml:space="preserve"> and </w:t>
+      </w:r>
+      <w:proofErr w:type="spellStart"/>
+      <w:r>
+        <w:rPr>
+          <w:rFonts w:ascii="Times New Roman" w:eastAsia="Times New Roman" w:hAnsi="Times New Roman" w:cs="Times New Roman"/>
+          <w:color w:val="222222"/>
+          <w:sz w:val="24"/>
+          <w:szCs w:val="24"/>
+        </w:rPr>
+        <w:t>actionsDone</w:t>
+      </w:r>
+      <w:proofErr w:type="spellEnd"/>
+      <w:r>
+        <w:rPr>
+          <w:rFonts w:ascii="Times New Roman" w:eastAsia="Times New Roman" w:hAnsi="Times New Roman" w:cs="Times New Roman"/>
+          <w:color w:val="222222"/>
+          <w:sz w:val="24"/>
+          <w:szCs w:val="24"/>
+        </w:rPr>
+        <w:t xml:space="preserve"> have both been called, this class should proceed to the next block of events.</w:t>
       </w:r>
     </w:p>
     <w:p>
@@ -749,17 +1325,46 @@
         <w:contextualSpacing/>
         <w:rPr>
           <w:rFonts w:ascii="Times New Roman" w:eastAsia="Times New Roman" w:hAnsi="Times New Roman" w:cs="Times New Roman"/>
-          <w:sz w:val="24"/>
-          <w:szCs w:val="24"/>
-        </w:rPr>
-      </w:pPr>
-      <w:r>
-        <w:rPr>
-          <w:rFonts w:ascii="Times New Roman" w:eastAsia="Times New Roman" w:hAnsi="Times New Roman" w:cs="Times New Roman"/>
-          <w:sz w:val="24"/>
-          <w:szCs w:val="24"/>
-        </w:rPr>
-        <w:t>Priority: Very High (cannot start the motor without it)</w:t>
+          <w:color w:val="222222"/>
+          <w:sz w:val="24"/>
+          <w:szCs w:val="24"/>
+        </w:rPr>
+      </w:pPr>
+      <w:r>
+        <w:rPr>
+          <w:rFonts w:ascii="Times New Roman" w:eastAsia="Times New Roman" w:hAnsi="Times New Roman" w:cs="Times New Roman"/>
+          <w:color w:val="222222"/>
+          <w:sz w:val="24"/>
+          <w:szCs w:val="24"/>
+        </w:rPr>
+        <w:t xml:space="preserve">Priority: </w:t>
+      </w:r>
+      <w:r>
+        <w:rPr>
+          <w:rFonts w:ascii="Times New Roman" w:eastAsia="Times New Roman" w:hAnsi="Times New Roman" w:cs="Times New Roman"/>
+          <w:color w:val="222222"/>
+          <w:sz w:val="24"/>
+          <w:szCs w:val="24"/>
+        </w:rPr>
+        <w:t>High</w:t>
+      </w:r>
+      <w:r>
+        <w:rPr>
+          <w:rFonts w:ascii="Times New Roman" w:eastAsia="Times New Roman" w:hAnsi="Times New Roman" w:cs="Times New Roman"/>
+          <w:color w:val="222222"/>
+          <w:sz w:val="24"/>
+          <w:szCs w:val="24"/>
+        </w:rPr>
+        <w:t xml:space="preserve"> (</w:t>
+      </w:r>
+      <w:r>
+        <w:rPr>
+          <w:rFonts w:ascii="Times New Roman" w:eastAsia="Times New Roman" w:hAnsi="Times New Roman" w:cs="Times New Roman"/>
+          <w:color w:val="222222"/>
+          <w:sz w:val="24"/>
+          <w:szCs w:val="24"/>
+        </w:rPr>
+        <w:t>needed to transition to the next block of events)</w:t>
       </w:r>
     </w:p>
     <w:p>
@@ -774,13 +1379,15 @@
         <w:contextualSpacing/>
         <w:rPr>
           <w:rFonts w:ascii="Times New Roman" w:eastAsia="Times New Roman" w:hAnsi="Times New Roman" w:cs="Times New Roman"/>
-          <w:sz w:val="24"/>
-          <w:szCs w:val="24"/>
-        </w:rPr>
-      </w:pPr>
-      <w:r>
-        <w:rPr>
-          <w:rFonts w:ascii="Times New Roman" w:eastAsia="Times New Roman" w:hAnsi="Times New Roman" w:cs="Times New Roman"/>
+          <w:color w:val="222222"/>
+          <w:sz w:val="24"/>
+          <w:szCs w:val="24"/>
+        </w:rPr>
+      </w:pPr>
+      <w:r>
+        <w:rPr>
+          <w:rFonts w:ascii="Times New Roman" w:eastAsia="Times New Roman" w:hAnsi="Times New Roman" w:cs="Times New Roman"/>
+          <w:color w:val="222222"/>
           <w:sz w:val="24"/>
           <w:szCs w:val="24"/>
         </w:rPr>
@@ -799,42 +1406,19 @@
         <w:contextualSpacing/>
         <w:rPr>
           <w:rFonts w:ascii="Times New Roman" w:eastAsia="Times New Roman" w:hAnsi="Times New Roman" w:cs="Times New Roman"/>
-          <w:sz w:val="24"/>
-          <w:szCs w:val="24"/>
-        </w:rPr>
-      </w:pPr>
-      <w:r>
-        <w:rPr>
-          <w:rFonts w:ascii="Times New Roman" w:eastAsia="Times New Roman" w:hAnsi="Times New Roman" w:cs="Times New Roman"/>
-          <w:sz w:val="24"/>
-          <w:szCs w:val="24"/>
-        </w:rPr>
-        <w:t>int power</w:t>
-      </w:r>
-    </w:p>
-    <w:p>
-      <w:pPr>
-        <w:widowControl w:val="0"/>
-        <w:numPr>
-          <w:ilvl w:val="3"/>
-          <w:numId w:val="3"/>
-        </w:numPr>
-        <w:spacing w:line="240" w:lineRule="auto"/>
-        <w:ind w:hanging="360"/>
-        <w:contextualSpacing/>
-        <w:rPr>
-          <w:rFonts w:ascii="Times New Roman" w:eastAsia="Times New Roman" w:hAnsi="Times New Roman" w:cs="Times New Roman"/>
-          <w:sz w:val="24"/>
-          <w:szCs w:val="24"/>
-        </w:rPr>
-      </w:pPr>
-      <w:r>
-        <w:rPr>
-          <w:rFonts w:ascii="Times New Roman" w:eastAsia="Times New Roman" w:hAnsi="Times New Roman" w:cs="Times New Roman"/>
-          <w:sz w:val="24"/>
-          <w:szCs w:val="24"/>
-        </w:rPr>
-        <w:t>The power to set the motor to (see also: MAX_MOTOR_POWER)</w:t>
+          <w:color w:val="222222"/>
+          <w:sz w:val="24"/>
+          <w:szCs w:val="24"/>
+        </w:rPr>
+      </w:pPr>
+      <w:r>
+        <w:rPr>
+          <w:rFonts w:ascii="Times New Roman" w:eastAsia="Times New Roman" w:hAnsi="Times New Roman" w:cs="Times New Roman"/>
+          <w:color w:val="222222"/>
+          <w:sz w:val="24"/>
+          <w:szCs w:val="24"/>
+        </w:rPr>
+        <w:t>N/A</w:t>
       </w:r>
     </w:p>
     <w:p>
@@ -849,13 +1433,15 @@
         <w:contextualSpacing/>
         <w:rPr>
           <w:rFonts w:ascii="Times New Roman" w:eastAsia="Times New Roman" w:hAnsi="Times New Roman" w:cs="Times New Roman"/>
-          <w:sz w:val="24"/>
-          <w:szCs w:val="24"/>
-        </w:rPr>
-      </w:pPr>
-      <w:r>
-        <w:rPr>
-          <w:rFonts w:ascii="Times New Roman" w:eastAsia="Times New Roman" w:hAnsi="Times New Roman" w:cs="Times New Roman"/>
+          <w:color w:val="222222"/>
+          <w:sz w:val="24"/>
+          <w:szCs w:val="24"/>
+        </w:rPr>
+      </w:pPr>
+      <w:r>
+        <w:rPr>
+          <w:rFonts w:ascii="Times New Roman" w:eastAsia="Times New Roman" w:hAnsi="Times New Roman" w:cs="Times New Roman"/>
+          <w:color w:val="222222"/>
           <w:sz w:val="24"/>
           <w:szCs w:val="24"/>
         </w:rPr>
@@ -874,17 +1460,48 @@
         <w:contextualSpacing/>
         <w:rPr>
           <w:rFonts w:ascii="Times New Roman" w:eastAsia="Times New Roman" w:hAnsi="Times New Roman" w:cs="Times New Roman"/>
-          <w:sz w:val="24"/>
-          <w:szCs w:val="24"/>
-        </w:rPr>
-      </w:pPr>
-      <w:r>
-        <w:rPr>
-          <w:rFonts w:ascii="Times New Roman" w:eastAsia="Times New Roman" w:hAnsi="Times New Roman" w:cs="Times New Roman"/>
-          <w:sz w:val="24"/>
-          <w:szCs w:val="24"/>
-        </w:rPr>
-        <w:t>public synchronized void stopMotor(0 arguments)</w:t>
+          <w:color w:val="222222"/>
+          <w:sz w:val="24"/>
+          <w:szCs w:val="24"/>
+        </w:rPr>
+      </w:pPr>
+      <w:r>
+        <w:rPr>
+          <w:rFonts w:ascii="Times New Roman" w:eastAsia="Times New Roman" w:hAnsi="Times New Roman" w:cs="Times New Roman"/>
+          <w:color w:val="222222"/>
+          <w:sz w:val="24"/>
+          <w:szCs w:val="24"/>
+        </w:rPr>
+        <w:t xml:space="preserve">public static void </w:t>
+      </w:r>
+      <w:proofErr w:type="spellStart"/>
+      <w:r>
+        <w:rPr>
+          <w:rFonts w:ascii="Times New Roman" w:eastAsia="Times New Roman" w:hAnsi="Times New Roman" w:cs="Times New Roman"/>
+          <w:color w:val="222222"/>
+          <w:sz w:val="24"/>
+          <w:szCs w:val="24"/>
+        </w:rPr>
+        <w:t>actions</w:t>
+      </w:r>
+      <w:r>
+        <w:rPr>
+          <w:rFonts w:ascii="Times New Roman" w:eastAsia="Times New Roman" w:hAnsi="Times New Roman" w:cs="Times New Roman"/>
+          <w:color w:val="222222"/>
+          <w:sz w:val="24"/>
+          <w:szCs w:val="24"/>
+        </w:rPr>
+        <w:t>Done</w:t>
+      </w:r>
+      <w:proofErr w:type="spellEnd"/>
+      <w:r>
+        <w:rPr>
+          <w:rFonts w:ascii="Times New Roman" w:eastAsia="Times New Roman" w:hAnsi="Times New Roman" w:cs="Times New Roman"/>
+          <w:color w:val="222222"/>
+          <w:sz w:val="24"/>
+          <w:szCs w:val="24"/>
+        </w:rPr>
+        <w:t>(0 arguments)</w:t>
       </w:r>
     </w:p>
     <w:p>
@@ -899,17 +1516,59 @@
         <w:contextualSpacing/>
         <w:rPr>
           <w:rFonts w:ascii="Times New Roman" w:eastAsia="Times New Roman" w:hAnsi="Times New Roman" w:cs="Times New Roman"/>
-          <w:sz w:val="24"/>
-          <w:szCs w:val="24"/>
-        </w:rPr>
-      </w:pPr>
-      <w:r>
-        <w:rPr>
-          <w:rFonts w:ascii="Times New Roman" w:eastAsia="Times New Roman" w:hAnsi="Times New Roman" w:cs="Times New Roman"/>
-          <w:sz w:val="24"/>
-          <w:szCs w:val="24"/>
-        </w:rPr>
-        <w:t>Purpose: Stop the motor, syntactically equivalent to ‘setPower(0)’.</w:t>
+          <w:color w:val="222222"/>
+          <w:sz w:val="24"/>
+          <w:szCs w:val="24"/>
+        </w:rPr>
+      </w:pPr>
+      <w:r>
+        <w:rPr>
+          <w:rFonts w:ascii="Times New Roman" w:eastAsia="Times New Roman" w:hAnsi="Times New Roman" w:cs="Times New Roman"/>
+          <w:color w:val="222222"/>
+          <w:sz w:val="24"/>
+          <w:szCs w:val="24"/>
+        </w:rPr>
+        <w:t xml:space="preserve">Purpose: Called by </w:t>
+      </w:r>
+      <w:r>
+        <w:rPr>
+          <w:rFonts w:ascii="Times New Roman" w:eastAsia="Times New Roman" w:hAnsi="Times New Roman" w:cs="Times New Roman"/>
+          <w:color w:val="222222"/>
+          <w:sz w:val="24"/>
+          <w:szCs w:val="24"/>
+        </w:rPr>
+        <w:t>actions</w:t>
+      </w:r>
+      <w:r>
+        <w:rPr>
+          <w:rFonts w:ascii="Times New Roman" w:eastAsia="Times New Roman" w:hAnsi="Times New Roman" w:cs="Times New Roman"/>
+          <w:color w:val="222222"/>
+          <w:sz w:val="24"/>
+          <w:szCs w:val="24"/>
+        </w:rPr>
+        <w:t xml:space="preserve"> to indicate that it is done with </w:t>
+      </w:r>
+      <w:proofErr w:type="spellStart"/>
+      <w:proofErr w:type="gramStart"/>
+      <w:r>
+        <w:rPr>
+          <w:rFonts w:ascii="Times New Roman" w:eastAsia="Times New Roman" w:hAnsi="Times New Roman" w:cs="Times New Roman"/>
+          <w:color w:val="222222"/>
+          <w:sz w:val="24"/>
+          <w:szCs w:val="24"/>
+        </w:rPr>
+        <w:t>it’s</w:t>
+      </w:r>
+      <w:proofErr w:type="spellEnd"/>
+      <w:proofErr w:type="gramEnd"/>
+      <w:r>
+        <w:rPr>
+          <w:rFonts w:ascii="Times New Roman" w:eastAsia="Times New Roman" w:hAnsi="Times New Roman" w:cs="Times New Roman"/>
+          <w:color w:val="222222"/>
+          <w:sz w:val="24"/>
+          <w:szCs w:val="24"/>
+        </w:rPr>
+        <w:t xml:space="preserve"> current block of events and is ready for the next block.</w:t>
       </w:r>
     </w:p>
     <w:p>
@@ -924,17 +1583,19 @@
         <w:contextualSpacing/>
         <w:rPr>
           <w:rFonts w:ascii="Times New Roman" w:eastAsia="Times New Roman" w:hAnsi="Times New Roman" w:cs="Times New Roman"/>
-          <w:sz w:val="24"/>
-          <w:szCs w:val="24"/>
-        </w:rPr>
-      </w:pPr>
-      <w:r>
-        <w:rPr>
-          <w:rFonts w:ascii="Times New Roman" w:eastAsia="Times New Roman" w:hAnsi="Times New Roman" w:cs="Times New Roman"/>
-          <w:sz w:val="24"/>
-          <w:szCs w:val="24"/>
-        </w:rPr>
-        <w:t>Priority: Medium (only a shortcut method, but all it needs to do is call setPower(0))</w:t>
+          <w:color w:val="222222"/>
+          <w:sz w:val="24"/>
+          <w:szCs w:val="24"/>
+        </w:rPr>
+      </w:pPr>
+      <w:r>
+        <w:rPr>
+          <w:rFonts w:ascii="Times New Roman" w:eastAsia="Times New Roman" w:hAnsi="Times New Roman" w:cs="Times New Roman"/>
+          <w:color w:val="222222"/>
+          <w:sz w:val="24"/>
+          <w:szCs w:val="24"/>
+        </w:rPr>
+        <w:t>Priority: High (needed to transition to the next block of events)</w:t>
       </w:r>
     </w:p>
     <w:p>
@@ -949,17 +1610,46 @@
         <w:contextualSpacing/>
         <w:rPr>
           <w:rFonts w:ascii="Times New Roman" w:eastAsia="Times New Roman" w:hAnsi="Times New Roman" w:cs="Times New Roman"/>
-          <w:sz w:val="24"/>
-          <w:szCs w:val="24"/>
-        </w:rPr>
-      </w:pPr>
-      <w:r>
-        <w:rPr>
-          <w:rFonts w:ascii="Times New Roman" w:eastAsia="Times New Roman" w:hAnsi="Times New Roman" w:cs="Times New Roman"/>
-          <w:sz w:val="24"/>
-          <w:szCs w:val="24"/>
-        </w:rPr>
-        <w:t>Arguments: N/A</w:t>
+          <w:color w:val="222222"/>
+          <w:sz w:val="24"/>
+          <w:szCs w:val="24"/>
+        </w:rPr>
+      </w:pPr>
+      <w:r>
+        <w:rPr>
+          <w:rFonts w:ascii="Times New Roman" w:eastAsia="Times New Roman" w:hAnsi="Times New Roman" w:cs="Times New Roman"/>
+          <w:color w:val="222222"/>
+          <w:sz w:val="24"/>
+          <w:szCs w:val="24"/>
+        </w:rPr>
+        <w:t>Arguments:</w:t>
+      </w:r>
+    </w:p>
+    <w:p>
+      <w:pPr>
+        <w:widowControl w:val="0"/>
+        <w:numPr>
+          <w:ilvl w:val="2"/>
+          <w:numId w:val="3"/>
+        </w:numPr>
+        <w:spacing w:line="240" w:lineRule="auto"/>
+        <w:ind w:hanging="360"/>
+        <w:contextualSpacing/>
+        <w:rPr>
+          <w:rFonts w:ascii="Times New Roman" w:eastAsia="Times New Roman" w:hAnsi="Times New Roman" w:cs="Times New Roman"/>
+          <w:color w:val="222222"/>
+          <w:sz w:val="24"/>
+          <w:szCs w:val="24"/>
+        </w:rPr>
+      </w:pPr>
+      <w:r>
+        <w:rPr>
+          <w:rFonts w:ascii="Times New Roman" w:eastAsia="Times New Roman" w:hAnsi="Times New Roman" w:cs="Times New Roman"/>
+          <w:color w:val="222222"/>
+          <w:sz w:val="24"/>
+          <w:szCs w:val="24"/>
+        </w:rPr>
+        <w:t>N/A</w:t>
       </w:r>
     </w:p>
     <w:p>
@@ -974,13 +1664,15 @@
         <w:contextualSpacing/>
         <w:rPr>
           <w:rFonts w:ascii="Times New Roman" w:eastAsia="Times New Roman" w:hAnsi="Times New Roman" w:cs="Times New Roman"/>
-          <w:sz w:val="24"/>
-          <w:szCs w:val="24"/>
-        </w:rPr>
-      </w:pPr>
-      <w:r>
-        <w:rPr>
-          <w:rFonts w:ascii="Times New Roman" w:eastAsia="Times New Roman" w:hAnsi="Times New Roman" w:cs="Times New Roman"/>
+          <w:color w:val="222222"/>
+          <w:sz w:val="24"/>
+          <w:szCs w:val="24"/>
+        </w:rPr>
+      </w:pPr>
+      <w:r>
+        <w:rPr>
+          <w:rFonts w:ascii="Times New Roman" w:eastAsia="Times New Roman" w:hAnsi="Times New Roman" w:cs="Times New Roman"/>
+          <w:color w:val="222222"/>
           <w:sz w:val="24"/>
           <w:szCs w:val="24"/>
         </w:rPr>
@@ -991,32 +1683,7 @@
       <w:pPr>
         <w:widowControl w:val="0"/>
         <w:spacing w:line="240" w:lineRule="auto"/>
-      </w:pPr>
-    </w:p>
-    <w:p>
-      <w:pPr>
-        <w:widowControl w:val="0"/>
-        <w:spacing w:line="240" w:lineRule="auto"/>
-      </w:pPr>
-      <w:r>
-        <w:rPr>
-          <w:rFonts w:ascii="Times New Roman" w:eastAsia="Times New Roman" w:hAnsi="Times New Roman" w:cs="Times New Roman"/>
-          <w:b/>
-          <w:sz w:val="24"/>
-          <w:szCs w:val="24"/>
-        </w:rPr>
-        <w:t>Interface Static Methods (used without an instance of a class):</w:t>
-      </w:r>
-    </w:p>
-    <w:p>
-      <w:pPr>
-        <w:widowControl w:val="0"/>
-        <w:numPr>
-          <w:ilvl w:val="0"/>
-          <w:numId w:val="3"/>
-        </w:numPr>
-        <w:spacing w:line="240" w:lineRule="auto"/>
-        <w:ind w:hanging="360"/>
+        <w:ind w:left="1080"/>
         <w:contextualSpacing/>
         <w:rPr>
           <w:rFonts w:ascii="Times New Roman" w:eastAsia="Times New Roman" w:hAnsi="Times New Roman" w:cs="Times New Roman"/>
@@ -1025,177 +1692,6 @@
           <w:szCs w:val="24"/>
         </w:rPr>
       </w:pPr>
-      <w:r>
-        <w:rPr>
-          <w:rFonts w:ascii="Times New Roman" w:eastAsia="Times New Roman" w:hAnsi="Times New Roman" w:cs="Times New Roman"/>
-          <w:color w:val="222222"/>
-          <w:sz w:val="24"/>
-          <w:szCs w:val="24"/>
-        </w:rPr>
-        <w:t>public static synchronized long getCurrentTime(1 argument)</w:t>
-      </w:r>
-    </w:p>
-    <w:p>
-      <w:pPr>
-        <w:widowControl w:val="0"/>
-        <w:numPr>
-          <w:ilvl w:val="1"/>
-          <w:numId w:val="3"/>
-        </w:numPr>
-        <w:spacing w:line="240" w:lineRule="auto"/>
-        <w:ind w:hanging="360"/>
-        <w:contextualSpacing/>
-        <w:rPr>
-          <w:rFonts w:ascii="Times New Roman" w:eastAsia="Times New Roman" w:hAnsi="Times New Roman" w:cs="Times New Roman"/>
-          <w:color w:val="222222"/>
-          <w:sz w:val="24"/>
-          <w:szCs w:val="24"/>
-        </w:rPr>
-      </w:pPr>
-      <w:r>
-        <w:rPr>
-          <w:rFonts w:ascii="Times New Roman" w:eastAsia="Times New Roman" w:hAnsi="Times New Roman" w:cs="Times New Roman"/>
-          <w:color w:val="222222"/>
-          <w:sz w:val="24"/>
-          <w:szCs w:val="24"/>
-        </w:rPr>
-        <w:t>Purpose: Get how much time has elapsed, syntactically equivalent to ‘System.currentTimeMillis() - someothertime’</w:t>
-      </w:r>
-    </w:p>
-    <w:p>
-      <w:pPr>
-        <w:widowControl w:val="0"/>
-        <w:numPr>
-          <w:ilvl w:val="1"/>
-          <w:numId w:val="3"/>
-        </w:numPr>
-        <w:spacing w:line="240" w:lineRule="auto"/>
-        <w:ind w:hanging="360"/>
-        <w:contextualSpacing/>
-        <w:rPr>
-          <w:rFonts w:ascii="Times New Roman" w:eastAsia="Times New Roman" w:hAnsi="Times New Roman" w:cs="Times New Roman"/>
-          <w:color w:val="222222"/>
-          <w:sz w:val="24"/>
-          <w:szCs w:val="24"/>
-        </w:rPr>
-      </w:pPr>
-      <w:r>
-        <w:rPr>
-          <w:rFonts w:ascii="Times New Roman" w:eastAsia="Times New Roman" w:hAnsi="Times New Roman" w:cs="Times New Roman"/>
-          <w:color w:val="222222"/>
-          <w:sz w:val="24"/>
-          <w:szCs w:val="24"/>
-        </w:rPr>
-        <w:t>Priority: Low (prevents other programmers from having to do this manually every time)</w:t>
-      </w:r>
-    </w:p>
-    <w:p>
-      <w:pPr>
-        <w:widowControl w:val="0"/>
-        <w:numPr>
-          <w:ilvl w:val="1"/>
-          <w:numId w:val="3"/>
-        </w:numPr>
-        <w:spacing w:line="240" w:lineRule="auto"/>
-        <w:ind w:hanging="360"/>
-        <w:contextualSpacing/>
-        <w:rPr>
-          <w:rFonts w:ascii="Times New Roman" w:eastAsia="Times New Roman" w:hAnsi="Times New Roman" w:cs="Times New Roman"/>
-          <w:color w:val="222222"/>
-          <w:sz w:val="24"/>
-          <w:szCs w:val="24"/>
-        </w:rPr>
-      </w:pPr>
-      <w:r>
-        <w:rPr>
-          <w:rFonts w:ascii="Times New Roman" w:eastAsia="Times New Roman" w:hAnsi="Times New Roman" w:cs="Times New Roman"/>
-          <w:color w:val="222222"/>
-          <w:sz w:val="24"/>
-          <w:szCs w:val="24"/>
-        </w:rPr>
-        <w:t>Arguments:</w:t>
-      </w:r>
-    </w:p>
-    <w:p>
-      <w:pPr>
-        <w:widowControl w:val="0"/>
-        <w:numPr>
-          <w:ilvl w:val="2"/>
-          <w:numId w:val="3"/>
-        </w:numPr>
-        <w:spacing w:line="240" w:lineRule="auto"/>
-        <w:ind w:hanging="360"/>
-        <w:contextualSpacing/>
-        <w:rPr>
-          <w:rFonts w:ascii="Times New Roman" w:eastAsia="Times New Roman" w:hAnsi="Times New Roman" w:cs="Times New Roman"/>
-          <w:color w:val="222222"/>
-          <w:sz w:val="24"/>
-          <w:szCs w:val="24"/>
-        </w:rPr>
-      </w:pPr>
-      <w:r>
-        <w:rPr>
-          <w:rFonts w:ascii="Times New Roman" w:eastAsia="Times New Roman" w:hAnsi="Times New Roman" w:cs="Times New Roman"/>
-          <w:color w:val="222222"/>
-          <w:sz w:val="24"/>
-          <w:szCs w:val="24"/>
-        </w:rPr>
-        <w:t>long start</w:t>
-      </w:r>
-    </w:p>
-    <w:p>
-      <w:pPr>
-        <w:widowControl w:val="0"/>
-        <w:numPr>
-          <w:ilvl w:val="3"/>
-          <w:numId w:val="3"/>
-        </w:numPr>
-        <w:spacing w:line="240" w:lineRule="auto"/>
-        <w:ind w:hanging="360"/>
-        <w:contextualSpacing/>
-        <w:rPr>
-          <w:rFonts w:ascii="Times New Roman" w:eastAsia="Times New Roman" w:hAnsi="Times New Roman" w:cs="Times New Roman"/>
-          <w:color w:val="222222"/>
-          <w:sz w:val="24"/>
-          <w:szCs w:val="24"/>
-        </w:rPr>
-      </w:pPr>
-      <w:r>
-        <w:rPr>
-          <w:rFonts w:ascii="Times New Roman" w:eastAsia="Times New Roman" w:hAnsi="Times New Roman" w:cs="Times New Roman"/>
-          <w:color w:val="222222"/>
-          <w:sz w:val="24"/>
-          <w:szCs w:val="24"/>
-        </w:rPr>
-        <w:t>when this ‘timer’ started (specify 0 to get an initial start time)</w:t>
-      </w:r>
-    </w:p>
-    <w:p>
-      <w:pPr>
-        <w:widowControl w:val="0"/>
-        <w:numPr>
-          <w:ilvl w:val="1"/>
-          <w:numId w:val="3"/>
-        </w:numPr>
-        <w:spacing w:line="240" w:lineRule="auto"/>
-        <w:ind w:hanging="360"/>
-        <w:contextualSpacing/>
-        <w:rPr>
-          <w:rFonts w:ascii="Times New Roman" w:eastAsia="Times New Roman" w:hAnsi="Times New Roman" w:cs="Times New Roman"/>
-          <w:color w:val="222222"/>
-          <w:sz w:val="24"/>
-          <w:szCs w:val="24"/>
-        </w:rPr>
-      </w:pPr>
-      <w:r>
-        <w:rPr>
-          <w:rFonts w:ascii="Times New Roman" w:eastAsia="Times New Roman" w:hAnsi="Times New Roman" w:cs="Times New Roman"/>
-          <w:color w:val="222222"/>
-          <w:sz w:val="24"/>
-          <w:szCs w:val="24"/>
-        </w:rPr>
-        <w:t>Returns: (long) the current system time in milliseconds</w:t>
-      </w:r>
     </w:p>
     <w:sectPr>
       <w:headerReference w:type="default" r:id="rId8"/>
@@ -1314,6 +1810,7 @@
           <w:pPr>
             <w:jc w:val="right"/>
           </w:pPr>
+          <w:proofErr w:type="spellStart"/>
           <w:r>
             <w:rPr>
               <w:rFonts w:ascii="Times New Roman" w:eastAsia="Times New Roman" w:hAnsi="Times New Roman" w:cs="Times New Roman"/>
@@ -1322,13 +1819,32 @@
             </w:rPr>
             <w:t>EventManager</w:t>
           </w:r>
+          <w:proofErr w:type="spellEnd"/>
           <w:r>
             <w:rPr>
               <w:rFonts w:ascii="Times New Roman" w:eastAsia="Times New Roman" w:hAnsi="Times New Roman" w:cs="Times New Roman"/>
               <w:sz w:val="24"/>
               <w:szCs w:val="24"/>
             </w:rPr>
-            <w:t xml:space="preserve">, pg </w:t>
+            <w:t xml:space="preserve">, </w:t>
+          </w:r>
+          <w:proofErr w:type="spellStart"/>
+          <w:r>
+            <w:rPr>
+              <w:rFonts w:ascii="Times New Roman" w:eastAsia="Times New Roman" w:hAnsi="Times New Roman" w:cs="Times New Roman"/>
+              <w:sz w:val="24"/>
+              <w:szCs w:val="24"/>
+            </w:rPr>
+            <w:t>pg</w:t>
+          </w:r>
+          <w:proofErr w:type="spellEnd"/>
+          <w:r>
+            <w:rPr>
+              <w:rFonts w:ascii="Times New Roman" w:eastAsia="Times New Roman" w:hAnsi="Times New Roman" w:cs="Times New Roman"/>
+              <w:sz w:val="24"/>
+              <w:szCs w:val="24"/>
+            </w:rPr>
+            <w:t xml:space="preserve"> </w:t>
           </w:r>
           <w:r>
             <w:fldChar w:fldCharType="begin"/>
@@ -1425,6 +1941,7 @@
           </w:tcMar>
         </w:tcPr>
         <w:p>
+          <w:proofErr w:type="spellStart"/>
           <w:r>
             <w:rPr>
               <w:rFonts w:ascii="Times New Roman" w:eastAsia="Times New Roman" w:hAnsi="Times New Roman" w:cs="Times New Roman"/>
@@ -1457,6 +1974,7 @@
             </w:rPr>
             <w:t>EventManager</w:t>
           </w:r>
+          <w:proofErr w:type="spellEnd"/>
         </w:p>
       </w:tc>
     </w:tr>

</xml_diff>